<commit_message>
Creato UC RFA6 VisualizzaProdotti
- Creato UC - RFA6 VisualizzaProdotti
- Apportate modifiche a UC - RFA5 VisualizzaDettagliProdotto
</commit_message>
<xml_diff>
--- a/Documents/Eat&Reorder - Use Cases documents/UC RFA Gestione Acquisto/RFA5 - VisualizzaDettagliProdotto.docx
+++ b/Documents/Eat&Reorder - Use Cases documents/UC RFA Gestione Acquisto/RFA5 - VisualizzaDettagliProdotto.docx
@@ -24,14 +24,14 @@
           <w:p>
             <w:pPr>
               <w:rPr>
-                <w:b/>
-                <w:bCs/>
-              </w:rPr>
-            </w:pPr>
-            <w:bookmarkStart w:id="0" w:name="_GoBack"/>
-            <w:bookmarkEnd w:id="0"/>
-            <w:r>
-              <w:rPr>
+                <w:rFonts w:asciiTheme="majorHAnsi" w:hAnsiTheme="majorHAnsi" w:cstheme="majorHAnsi"/>
+                <w:b/>
+                <w:bCs/>
+              </w:rPr>
+            </w:pPr>
+            <w:r>
+              <w:rPr>
+                <w:rFonts w:asciiTheme="majorHAnsi" w:hAnsiTheme="majorHAnsi" w:cstheme="majorHAnsi"/>
                 <w:b/>
                 <w:bCs/>
               </w:rPr>
@@ -41,6 +41,7 @@
           <w:p>
             <w:pPr>
               <w:rPr>
+                <w:rFonts w:asciiTheme="majorHAnsi" w:hAnsiTheme="majorHAnsi" w:cstheme="majorHAnsi"/>
                 <w:b/>
                 <w:bCs/>
               </w:rPr>
@@ -55,26 +56,23 @@
           <w:p>
             <w:pPr>
               <w:rPr>
-                <w:b/>
-                <w:bCs/>
-              </w:rPr>
-            </w:pPr>
-            <w:r>
-              <w:rPr>
-                <w:b/>
-                <w:bCs/>
-              </w:rPr>
-              <w:t xml:space="preserve">RFA5 - </w:t>
-            </w:r>
-            <w:proofErr w:type="spellStart"/>
-            <w:r>
-              <w:rPr>
-                <w:b/>
-                <w:bCs/>
-              </w:rPr>
-              <w:t>VisualizzaDettagliProdotto</w:t>
-            </w:r>
-            <w:proofErr w:type="spellEnd"/>
+                <w:rFonts w:cstheme="minorHAnsi"/>
+                <w:b/>
+                <w:bCs/>
+                <w:sz w:val="24"/>
+                <w:szCs w:val="24"/>
+              </w:rPr>
+            </w:pPr>
+            <w:r>
+              <w:rPr>
+                <w:rFonts w:cstheme="minorHAnsi"/>
+                <w:b/>
+                <w:bCs/>
+                <w:sz w:val="24"/>
+                <w:szCs w:val="24"/>
+              </w:rPr>
+              <w:t>RFA5 - VisualizzaDettagliProdotto</w:t>
+            </w:r>
           </w:p>
         </w:tc>
       </w:tr>
@@ -89,12 +87,14 @@
           <w:p>
             <w:pPr>
               <w:rPr>
-                <w:b/>
-                <w:bCs/>
-              </w:rPr>
-            </w:pPr>
-            <w:r>
-              <w:rPr>
+                <w:rFonts w:asciiTheme="majorHAnsi" w:hAnsiTheme="majorHAnsi" w:cstheme="majorHAnsi"/>
+                <w:b/>
+                <w:bCs/>
+              </w:rPr>
+            </w:pPr>
+            <w:r>
+              <w:rPr>
+                <w:rFonts w:asciiTheme="majorHAnsi" w:hAnsiTheme="majorHAnsi" w:cstheme="majorHAnsi"/>
                 <w:b/>
                 <w:bCs/>
               </w:rPr>
@@ -104,6 +104,7 @@
           <w:p>
             <w:pPr>
               <w:rPr>
+                <w:rFonts w:asciiTheme="majorHAnsi" w:hAnsiTheme="majorHAnsi" w:cstheme="majorHAnsi"/>
                 <w:b/>
                 <w:bCs/>
               </w:rPr>
@@ -118,33 +119,65 @@
           <w:p>
             <w:pPr>
               <w:rPr>
-                <w:b/>
-                <w:bCs/>
-              </w:rPr>
-            </w:pPr>
-            <w:r>
-              <w:rPr>
-                <w:b/>
-                <w:bCs/>
-              </w:rPr>
-              <w:t>Inizializzato da Cliente,</w:t>
-            </w:r>
-            <w:r>
-              <w:rPr>
-                <w:b/>
-                <w:bCs/>
+                <w:rFonts w:cstheme="minorHAnsi"/>
+                <w:b/>
+                <w:bCs/>
+                <w:sz w:val="24"/>
+                <w:szCs w:val="24"/>
+              </w:rPr>
+            </w:pPr>
+            <w:r>
+              <w:rPr>
+                <w:rFonts w:cstheme="minorHAnsi"/>
+                <w:b/>
+                <w:bCs/>
+                <w:sz w:val="24"/>
+                <w:szCs w:val="24"/>
+              </w:rPr>
+              <w:t>Inizia</w:t>
+            </w:r>
+            <w:r>
+              <w:rPr>
+                <w:rFonts w:cstheme="minorHAnsi"/>
+                <w:b/>
+                <w:bCs/>
+                <w:sz w:val="24"/>
+                <w:szCs w:val="24"/>
+              </w:rPr>
+              <w:t>to</w:t>
+            </w:r>
+            <w:bookmarkStart w:id="0" w:name="_GoBack"/>
+            <w:bookmarkEnd w:id="0"/>
+            <w:r>
+              <w:rPr>
+                <w:rFonts w:cstheme="minorHAnsi"/>
+                <w:b/>
+                <w:bCs/>
+                <w:sz w:val="24"/>
+                <w:szCs w:val="24"/>
+              </w:rPr>
+              <w:t xml:space="preserve"> da Cliente,</w:t>
+            </w:r>
+            <w:r>
+              <w:rPr>
+                <w:rFonts w:cstheme="minorHAnsi"/>
+                <w:b/>
+                <w:bCs/>
+                <w:sz w:val="24"/>
+                <w:szCs w:val="24"/>
               </w:rPr>
               <w:t xml:space="preserve"> </w:t>
             </w:r>
-            <w:proofErr w:type="spellStart"/>
-            <w:r>
-              <w:rPr>
-                <w:b/>
-                <w:bCs/>
+            <w:r>
+              <w:rPr>
+                <w:rFonts w:cstheme="minorHAnsi"/>
+                <w:b/>
+                <w:bCs/>
+                <w:sz w:val="24"/>
+                <w:szCs w:val="24"/>
               </w:rPr>
               <w:t>UtenteNonRegistrato</w:t>
             </w:r>
-            <w:proofErr w:type="spellEnd"/>
           </w:p>
         </w:tc>
       </w:tr>
@@ -159,12 +192,14 @@
           <w:p>
             <w:pPr>
               <w:rPr>
-                <w:b/>
-                <w:bCs/>
-              </w:rPr>
-            </w:pPr>
-            <w:r>
-              <w:rPr>
+                <w:rFonts w:asciiTheme="majorHAnsi" w:hAnsiTheme="majorHAnsi" w:cstheme="majorHAnsi"/>
+                <w:b/>
+                <w:bCs/>
+              </w:rPr>
+            </w:pPr>
+            <w:r>
+              <w:rPr>
+                <w:rFonts w:asciiTheme="majorHAnsi" w:hAnsiTheme="majorHAnsi" w:cstheme="majorHAnsi"/>
                 <w:b/>
                 <w:bCs/>
               </w:rPr>
@@ -180,44 +215,40 @@
           <w:p>
             <w:pPr>
               <w:rPr>
-                <w:b/>
-                <w:bCs/>
-              </w:rPr>
-            </w:pPr>
-            <w:r>
-              <w:rPr>
-                <w:b/>
-                <w:bCs/>
-              </w:rPr>
-              <w:t xml:space="preserve">Il Cliente o </w:t>
-            </w:r>
-            <w:proofErr w:type="spellStart"/>
-            <w:r>
-              <w:rPr>
-                <w:b/>
-                <w:bCs/>
-              </w:rPr>
-              <w:t>UtenteNonRegistrato</w:t>
-            </w:r>
-            <w:proofErr w:type="spellEnd"/>
-            <w:r>
-              <w:rPr>
-                <w:b/>
-                <w:bCs/>
-              </w:rPr>
-              <w:t xml:space="preserve"> dev</w:t>
-            </w:r>
-            <w:r>
-              <w:rPr>
-                <w:b/>
-                <w:bCs/>
+                <w:rFonts w:cstheme="minorHAnsi"/>
+                <w:b/>
+                <w:bCs/>
+                <w:sz w:val="24"/>
+                <w:szCs w:val="24"/>
+              </w:rPr>
+            </w:pPr>
+            <w:r>
+              <w:rPr>
+                <w:rFonts w:cstheme="minorHAnsi"/>
+                <w:b/>
+                <w:bCs/>
+                <w:sz w:val="24"/>
+                <w:szCs w:val="24"/>
+              </w:rPr>
+              <w:t>Il Cliente o UtenteNonRegistrato dev</w:t>
+            </w:r>
+            <w:r>
+              <w:rPr>
+                <w:rFonts w:cstheme="minorHAnsi"/>
+                <w:b/>
+                <w:bCs/>
+                <w:sz w:val="24"/>
+                <w:szCs w:val="24"/>
               </w:rPr>
               <w:t>e</w:t>
             </w:r>
             <w:r>
               <w:rPr>
-                <w:b/>
-                <w:bCs/>
+                <w:rFonts w:cstheme="minorHAnsi"/>
+                <w:b/>
+                <w:bCs/>
+                <w:sz w:val="24"/>
+                <w:szCs w:val="24"/>
               </w:rPr>
               <w:t xml:space="preserve"> aver selezionato un prodotto</w:t>
             </w:r>
@@ -236,12 +267,14 @@
           <w:p>
             <w:pPr>
               <w:rPr>
-                <w:b/>
-                <w:bCs/>
-              </w:rPr>
-            </w:pPr>
-            <w:r>
-              <w:rPr>
+                <w:rFonts w:asciiTheme="majorHAnsi" w:hAnsiTheme="majorHAnsi" w:cstheme="majorHAnsi"/>
+                <w:b/>
+                <w:bCs/>
+              </w:rPr>
+            </w:pPr>
+            <w:r>
+              <w:rPr>
+                <w:rFonts w:asciiTheme="majorHAnsi" w:hAnsiTheme="majorHAnsi" w:cstheme="majorHAnsi"/>
                 <w:b/>
                 <w:bCs/>
               </w:rPr>
@@ -251,6 +284,7 @@
           <w:p>
             <w:pPr>
               <w:rPr>
+                <w:rFonts w:asciiTheme="majorHAnsi" w:hAnsiTheme="majorHAnsi" w:cstheme="majorHAnsi"/>
                 <w:b/>
                 <w:bCs/>
               </w:rPr>
@@ -264,12 +298,14 @@
           <w:p>
             <w:pPr>
               <w:rPr>
-                <w:b/>
-                <w:bCs/>
-              </w:rPr>
-            </w:pPr>
-            <w:r>
-              <w:rPr>
+                <w:rFonts w:asciiTheme="majorHAnsi" w:hAnsiTheme="majorHAnsi" w:cstheme="majorHAnsi"/>
+                <w:b/>
+                <w:bCs/>
+              </w:rPr>
+            </w:pPr>
+            <w:r>
+              <w:rPr>
+                <w:rFonts w:asciiTheme="majorHAnsi" w:hAnsiTheme="majorHAnsi" w:cstheme="majorHAnsi"/>
                 <w:b/>
                 <w:bCs/>
               </w:rPr>
@@ -284,12 +320,14 @@
           <w:p>
             <w:pPr>
               <w:rPr>
-                <w:b/>
-                <w:bCs/>
-              </w:rPr>
-            </w:pPr>
-            <w:r>
-              <w:rPr>
+                <w:rFonts w:asciiTheme="majorHAnsi" w:hAnsiTheme="majorHAnsi" w:cstheme="majorHAnsi"/>
+                <w:b/>
+                <w:bCs/>
+              </w:rPr>
+            </w:pPr>
+            <w:r>
+              <w:rPr>
+                <w:rFonts w:asciiTheme="majorHAnsi" w:hAnsiTheme="majorHAnsi" w:cstheme="majorHAnsi"/>
                 <w:b/>
                 <w:bCs/>
               </w:rPr>
@@ -300,7 +338,7 @@
       </w:tr>
       <w:tr>
         <w:trPr>
-          <w:trHeight w:val="4669"/>
+          <w:trHeight w:val="2259"/>
         </w:trPr>
         <w:tc>
           <w:tcPr>
@@ -310,6 +348,7 @@
           <w:p>
             <w:pPr>
               <w:rPr>
+                <w:rFonts w:asciiTheme="majorHAnsi" w:hAnsiTheme="majorHAnsi" w:cstheme="majorHAnsi"/>
                 <w:b/>
                 <w:bCs/>
               </w:rPr>
@@ -327,115 +366,92 @@
                 <w:ilvl w:val="0"/>
                 <w:numId w:val="5"/>
               </w:numPr>
-              <w:rPr>
-                <w:rFonts w:asciiTheme="majorHAnsi" w:hAnsiTheme="majorHAnsi" w:cstheme="majorHAnsi"/>
-              </w:rPr>
-            </w:pPr>
-            <w:r>
-              <w:rPr>
-                <w:rFonts w:asciiTheme="majorHAnsi" w:hAnsiTheme="majorHAnsi" w:cstheme="majorHAnsi"/>
-              </w:rPr>
-              <w:t>Il Cliente o l’</w:t>
-            </w:r>
-            <w:proofErr w:type="spellStart"/>
-            <w:r>
-              <w:rPr>
-                <w:rFonts w:asciiTheme="majorHAnsi" w:hAnsiTheme="majorHAnsi" w:cstheme="majorHAnsi"/>
-              </w:rPr>
-              <w:t>UtenteNonRegistrato</w:t>
-            </w:r>
-            <w:proofErr w:type="spellEnd"/>
-            <w:r>
-              <w:rPr>
-                <w:rFonts w:asciiTheme="majorHAnsi" w:hAnsiTheme="majorHAnsi" w:cstheme="majorHAnsi"/>
-              </w:rPr>
-              <w:t xml:space="preserve"> sce</w:t>
-            </w:r>
-            <w:r>
-              <w:rPr>
-                <w:rFonts w:asciiTheme="majorHAnsi" w:hAnsiTheme="majorHAnsi" w:cstheme="majorHAnsi"/>
-              </w:rPr>
-              <w:t>glie</w:t>
-            </w:r>
-            <w:r>
-              <w:rPr>
-                <w:rFonts w:asciiTheme="majorHAnsi" w:hAnsiTheme="majorHAnsi" w:cstheme="majorHAnsi"/>
-              </w:rPr>
-              <w:t xml:space="preserve"> un prodotto dal </w:t>
-            </w:r>
-            <w:proofErr w:type="spellStart"/>
-            <w:r>
-              <w:rPr>
-                <w:rFonts w:asciiTheme="majorHAnsi" w:hAnsiTheme="majorHAnsi" w:cstheme="majorHAnsi"/>
-              </w:rPr>
-              <w:t>menù</w:t>
-            </w:r>
-            <w:proofErr w:type="spellEnd"/>
-            <w:r>
-              <w:rPr>
-                <w:rFonts w:asciiTheme="majorHAnsi" w:hAnsiTheme="majorHAnsi" w:cstheme="majorHAnsi"/>
-              </w:rPr>
-              <w:t xml:space="preserve"> di un</w:t>
-            </w:r>
-            <w:r>
-              <w:rPr>
-                <w:rFonts w:asciiTheme="majorHAnsi" w:hAnsiTheme="majorHAnsi" w:cstheme="majorHAnsi"/>
-              </w:rPr>
-              <w:t>’</w:t>
-            </w:r>
-            <w:r>
-              <w:rPr>
-                <w:rFonts w:asciiTheme="majorHAnsi" w:hAnsiTheme="majorHAnsi" w:cstheme="majorHAnsi"/>
-              </w:rPr>
-              <w:t>azienda</w:t>
-            </w:r>
-          </w:p>
-          <w:p/>
-          <w:p/>
-          <w:p/>
-          <w:p/>
-          <w:p/>
-          <w:p/>
-          <w:p>
-            <w:pPr>
-              <w:pStyle w:val="Paragrafoelenco"/>
-              <w:numPr>
-                <w:ilvl w:val="0"/>
-                <w:numId w:val="7"/>
-              </w:numPr>
-            </w:pPr>
-            <w:r>
-              <w:rPr>
-                <w:rFonts w:asciiTheme="majorHAnsi" w:hAnsiTheme="majorHAnsi" w:cstheme="majorHAnsi"/>
-              </w:rPr>
-              <w:t>Il Cliente o l’</w:t>
-            </w:r>
-            <w:proofErr w:type="spellStart"/>
-            <w:r>
-              <w:rPr>
-                <w:rFonts w:asciiTheme="majorHAnsi" w:hAnsiTheme="majorHAnsi" w:cstheme="majorHAnsi"/>
-              </w:rPr>
-              <w:t>UtenteNonRegistrato</w:t>
-            </w:r>
-            <w:proofErr w:type="spellEnd"/>
-            <w:r>
-              <w:rPr>
-                <w:rFonts w:asciiTheme="majorHAnsi" w:hAnsiTheme="majorHAnsi" w:cstheme="majorHAnsi"/>
-              </w:rPr>
-              <w:t xml:space="preserve"> visualizza i dettagli del prodott</w:t>
-            </w:r>
-            <w:r>
-              <w:rPr>
-                <w:rFonts w:asciiTheme="majorHAnsi" w:hAnsiTheme="majorHAnsi" w:cstheme="majorHAnsi"/>
-              </w:rPr>
-              <w:t>o</w:t>
-            </w:r>
-            <w:r>
-              <w:rPr>
-                <w:rFonts w:asciiTheme="majorHAnsi" w:hAnsiTheme="majorHAnsi" w:cstheme="majorHAnsi"/>
-              </w:rPr>
-              <w:t>: nome del prodotto, descrizione, ingredienti, immagine e prezzo.</w:t>
-            </w:r>
+              <w:ind w:left="375"/>
+              <w:rPr>
+                <w:rFonts w:asciiTheme="majorHAnsi" w:hAnsiTheme="majorHAnsi" w:cstheme="majorHAnsi"/>
+                <w:b/>
+                <w:bCs/>
+              </w:rPr>
+            </w:pPr>
+            <w:r>
+              <w:rPr>
+                <w:rFonts w:asciiTheme="majorHAnsi" w:hAnsiTheme="majorHAnsi" w:cstheme="majorHAnsi"/>
+                <w:b/>
+                <w:bCs/>
+              </w:rPr>
+              <w:t xml:space="preserve">Il Cliente o l’UtenteNonRegistrato </w:t>
+            </w:r>
+            <w:r>
+              <w:rPr>
+                <w:rFonts w:asciiTheme="majorHAnsi" w:hAnsiTheme="majorHAnsi" w:cstheme="majorHAnsi"/>
+                <w:b/>
+                <w:bCs/>
+              </w:rPr>
+              <w:t>vuole visualizzare i dettagli del prodotto.</w:t>
+            </w:r>
+          </w:p>
+          <w:p>
+            <w:pPr>
+              <w:rPr>
+                <w:rFonts w:asciiTheme="majorHAnsi" w:hAnsiTheme="majorHAnsi" w:cstheme="majorHAnsi"/>
+                <w:b/>
+                <w:bCs/>
+              </w:rPr>
+            </w:pPr>
+          </w:p>
+          <w:p>
+            <w:pPr>
+              <w:rPr>
+                <w:rFonts w:asciiTheme="majorHAnsi" w:hAnsiTheme="majorHAnsi" w:cstheme="majorHAnsi"/>
+                <w:b/>
+                <w:bCs/>
+              </w:rPr>
+            </w:pPr>
+          </w:p>
+          <w:p>
+            <w:pPr>
+              <w:rPr>
+                <w:rFonts w:asciiTheme="majorHAnsi" w:hAnsiTheme="majorHAnsi" w:cstheme="majorHAnsi"/>
+                <w:b/>
+                <w:bCs/>
+              </w:rPr>
+            </w:pPr>
+          </w:p>
+          <w:p>
+            <w:pPr>
+              <w:rPr>
+                <w:rFonts w:asciiTheme="majorHAnsi" w:hAnsiTheme="majorHAnsi" w:cstheme="majorHAnsi"/>
+                <w:b/>
+                <w:bCs/>
+              </w:rPr>
+            </w:pPr>
+          </w:p>
+          <w:p>
+            <w:pPr>
+              <w:rPr>
+                <w:rFonts w:asciiTheme="majorHAnsi" w:hAnsiTheme="majorHAnsi" w:cstheme="majorHAnsi"/>
+                <w:b/>
+                <w:bCs/>
+              </w:rPr>
+            </w:pPr>
+          </w:p>
+          <w:p>
+            <w:pPr>
+              <w:rPr>
+                <w:rFonts w:asciiTheme="majorHAnsi" w:hAnsiTheme="majorHAnsi" w:cstheme="majorHAnsi"/>
+                <w:b/>
+                <w:bCs/>
+              </w:rPr>
+            </w:pPr>
+          </w:p>
+          <w:p>
+            <w:pPr>
+              <w:rPr>
+                <w:rFonts w:asciiTheme="majorHAnsi" w:hAnsiTheme="majorHAnsi" w:cstheme="majorHAnsi"/>
+                <w:b/>
+                <w:bCs/>
+              </w:rPr>
+            </w:pPr>
           </w:p>
         </w:tc>
         <w:tc>
@@ -445,38 +461,34 @@
           <w:p>
             <w:pPr>
               <w:rPr>
-                <w:b/>
-                <w:bCs/>
-              </w:rPr>
-            </w:pPr>
-          </w:p>
-          <w:p>
-            <w:pPr>
-              <w:rPr>
-                <w:b/>
-                <w:bCs/>
-              </w:rPr>
-            </w:pPr>
-          </w:p>
-          <w:p>
-            <w:pPr>
-              <w:rPr>
-                <w:b/>
-                <w:bCs/>
-              </w:rPr>
-            </w:pPr>
-          </w:p>
-          <w:p>
-            <w:pPr>
-              <w:rPr>
-                <w:b/>
-                <w:bCs/>
-              </w:rPr>
-            </w:pPr>
-          </w:p>
-          <w:p>
-            <w:pPr>
-              <w:rPr>
+                <w:rFonts w:asciiTheme="majorHAnsi" w:hAnsiTheme="majorHAnsi" w:cstheme="majorHAnsi"/>
+                <w:b/>
+                <w:bCs/>
+              </w:rPr>
+            </w:pPr>
+          </w:p>
+          <w:p>
+            <w:pPr>
+              <w:rPr>
+                <w:rFonts w:asciiTheme="majorHAnsi" w:hAnsiTheme="majorHAnsi" w:cstheme="majorHAnsi"/>
+                <w:b/>
+                <w:bCs/>
+              </w:rPr>
+            </w:pPr>
+          </w:p>
+          <w:p>
+            <w:pPr>
+              <w:rPr>
+                <w:rFonts w:asciiTheme="majorHAnsi" w:hAnsiTheme="majorHAnsi" w:cstheme="majorHAnsi"/>
+                <w:b/>
+                <w:bCs/>
+              </w:rPr>
+            </w:pPr>
+          </w:p>
+          <w:p>
+            <w:pPr>
+              <w:rPr>
+                <w:rFonts w:asciiTheme="majorHAnsi" w:hAnsiTheme="majorHAnsi" w:cstheme="majorHAnsi"/>
                 <w:b/>
                 <w:bCs/>
               </w:rPr>
@@ -489,33 +501,36 @@
                 <w:ilvl w:val="0"/>
                 <w:numId w:val="6"/>
               </w:numPr>
-            </w:pPr>
-            <w:r>
-              <w:rPr>
-                <w:rFonts w:asciiTheme="majorHAnsi" w:hAnsiTheme="majorHAnsi" w:cstheme="majorHAnsi"/>
+              <w:ind w:left="369"/>
+              <w:rPr>
+                <w:rFonts w:asciiTheme="majorHAnsi" w:hAnsiTheme="majorHAnsi" w:cstheme="majorHAnsi"/>
+                <w:b/>
+                <w:bCs/>
+              </w:rPr>
+            </w:pPr>
+            <w:r>
+              <w:rPr>
+                <w:rFonts w:asciiTheme="majorHAnsi" w:hAnsiTheme="majorHAnsi" w:cstheme="majorHAnsi"/>
+                <w:b/>
+                <w:bCs/>
               </w:rPr>
               <w:t>Il Sistema fa visualizzare le informazioni d</w:t>
             </w:r>
             <w:r>
               <w:rPr>
                 <w:rFonts w:asciiTheme="majorHAnsi" w:hAnsiTheme="majorHAnsi" w:cstheme="majorHAnsi"/>
+                <w:b/>
+                <w:bCs/>
               </w:rPr>
               <w:t xml:space="preserve">el </w:t>
             </w:r>
             <w:r>
               <w:rPr>
                 <w:rFonts w:asciiTheme="majorHAnsi" w:hAnsiTheme="majorHAnsi" w:cstheme="majorHAnsi"/>
-              </w:rPr>
-              <w:t>prodotto quali:</w:t>
-            </w:r>
-            <w:r>
-              <w:t xml:space="preserve"> </w:t>
-            </w:r>
-            <w:r>
-              <w:rPr>
-                <w:rFonts w:asciiTheme="majorHAnsi" w:hAnsiTheme="majorHAnsi" w:cstheme="majorHAnsi"/>
-              </w:rPr>
-              <w:t>nome del prodotto, descrizione, ingredienti, immagine e prezzo.</w:t>
+                <w:b/>
+                <w:bCs/>
+              </w:rPr>
+              <w:t>prodotto quali: nome del prodotto, descrizione, ingredienti, immagine e prezzo.</w:t>
             </w:r>
           </w:p>
         </w:tc>
@@ -531,12 +546,14 @@
           <w:p>
             <w:pPr>
               <w:rPr>
-                <w:b/>
-                <w:bCs/>
-              </w:rPr>
-            </w:pPr>
-            <w:r>
-              <w:rPr>
+                <w:rFonts w:asciiTheme="majorHAnsi" w:hAnsiTheme="majorHAnsi" w:cstheme="majorHAnsi"/>
+                <w:b/>
+                <w:bCs/>
+              </w:rPr>
+            </w:pPr>
+            <w:r>
+              <w:rPr>
+                <w:rFonts w:asciiTheme="majorHAnsi" w:hAnsiTheme="majorHAnsi" w:cstheme="majorHAnsi"/>
                 <w:b/>
                 <w:bCs/>
               </w:rPr>
@@ -546,6 +563,7 @@
           <w:p>
             <w:pPr>
               <w:rPr>
+                <w:rFonts w:asciiTheme="majorHAnsi" w:hAnsiTheme="majorHAnsi" w:cstheme="majorHAnsi"/>
                 <w:b/>
                 <w:bCs/>
               </w:rPr>
@@ -560,29 +578,20 @@
           <w:p>
             <w:pPr>
               <w:rPr>
-                <w:b/>
-                <w:bCs/>
-              </w:rPr>
-            </w:pPr>
-            <w:r>
-              <w:rPr>
-                <w:rFonts w:asciiTheme="majorHAnsi" w:hAnsiTheme="majorHAnsi" w:cstheme="majorHAnsi"/>
-              </w:rPr>
-              <w:t>Il Cliente o l’</w:t>
-            </w:r>
-            <w:proofErr w:type="spellStart"/>
-            <w:r>
-              <w:rPr>
-                <w:rFonts w:asciiTheme="majorHAnsi" w:hAnsiTheme="majorHAnsi" w:cstheme="majorHAnsi"/>
-              </w:rPr>
-              <w:t>UtenteNonRegistrato</w:t>
-            </w:r>
-            <w:proofErr w:type="spellEnd"/>
-            <w:r>
-              <w:rPr>
-                <w:rFonts w:asciiTheme="majorHAnsi" w:hAnsiTheme="majorHAnsi" w:cstheme="majorHAnsi"/>
-              </w:rPr>
-              <w:t xml:space="preserve"> visualizza i dettagli del prodotto</w:t>
+                <w:rFonts w:cstheme="minorHAnsi"/>
+                <w:b/>
+                <w:bCs/>
+              </w:rPr>
+            </w:pPr>
+            <w:r>
+              <w:rPr>
+                <w:rFonts w:cstheme="minorHAnsi"/>
+                <w:b/>
+                <w:bCs/>
+                <w:sz w:val="24"/>
+                <w:szCs w:val="24"/>
+              </w:rPr>
+              <w:t>Il Cliente o l’UtenteNonRegistrato visualizza i dettagli del prodotto</w:t>
             </w:r>
           </w:p>
         </w:tc>
@@ -598,12 +607,14 @@
           <w:p>
             <w:pPr>
               <w:rPr>
-                <w:b/>
-                <w:bCs/>
-              </w:rPr>
-            </w:pPr>
-            <w:r>
-              <w:rPr>
+                <w:rFonts w:asciiTheme="majorHAnsi" w:hAnsiTheme="majorHAnsi" w:cstheme="majorHAnsi"/>
+                <w:b/>
+                <w:bCs/>
+              </w:rPr>
+            </w:pPr>
+            <w:r>
+              <w:rPr>
+                <w:rFonts w:asciiTheme="majorHAnsi" w:hAnsiTheme="majorHAnsi" w:cstheme="majorHAnsi"/>
                 <w:b/>
                 <w:bCs/>
               </w:rPr>
@@ -619,6 +630,7 @@
           <w:p>
             <w:pPr>
               <w:rPr>
+                <w:rFonts w:asciiTheme="majorHAnsi" w:hAnsiTheme="majorHAnsi" w:cstheme="majorHAnsi"/>
                 <w:b/>
                 <w:bCs/>
               </w:rPr>

</xml_diff>

<commit_message>
Apportate modifiche ai SequenceDiagram + Caso d'uso
Apportate modifiche al documento relativo al Caso d'Uso RFA5 - VisualizzaDettagliProdotto. Mancanza di ulteriore entry condition (Il Cliente o UtenteNonRegistrato deve aver selezionato un'azienda)

Apportate alcune modifiche ai SequenceDiagram:
- Ordinazione (Errore messaggio da Attore a Boundary)
- VisualizzaDettagliProdotto (confusione nomi boundary)
- InserisciProdotto (confusione nomi boundary)
- ModificaProdotto (confusione nomi boundary)
- RimuoviProdotto (confusione nomi boundary)

E' stata aggiunta una nuova entità "Ordine" sulle note del progetto.
</commit_message>
<xml_diff>
--- a/Documents/Eat&Reorder - Use Cases documents/UC RFA Gestione Acquisto/RFA5 - VisualizzaDettagliProdotto.docx
+++ b/Documents/Eat&Reorder - Use Cases documents/UC RFA Gestione Acquisto/RFA5 - VisualizzaDettagliProdotto.docx
@@ -146,38 +146,38 @@
               </w:rPr>
               <w:t>to</w:t>
             </w:r>
+            <w:r>
+              <w:rPr>
+                <w:rFonts w:cstheme="minorHAnsi"/>
+                <w:b/>
+                <w:bCs/>
+                <w:sz w:val="24"/>
+                <w:szCs w:val="24"/>
+              </w:rPr>
+              <w:t xml:space="preserve"> da Cliente,</w:t>
+            </w:r>
+            <w:r>
+              <w:rPr>
+                <w:rFonts w:cstheme="minorHAnsi"/>
+                <w:b/>
+                <w:bCs/>
+                <w:sz w:val="24"/>
+                <w:szCs w:val="24"/>
+              </w:rPr>
+              <w:t xml:space="preserve"> </w:t>
+            </w:r>
+            <w:r>
+              <w:rPr>
+                <w:rFonts w:cstheme="minorHAnsi"/>
+                <w:b/>
+                <w:bCs/>
+                <w:sz w:val="24"/>
+                <w:szCs w:val="24"/>
+              </w:rPr>
+              <w:t>UtenteNonRegistrato</w:t>
+            </w:r>
             <w:bookmarkStart w:id="0" w:name="_GoBack"/>
             <w:bookmarkEnd w:id="0"/>
-            <w:r>
-              <w:rPr>
-                <w:rFonts w:cstheme="minorHAnsi"/>
-                <w:b/>
-                <w:bCs/>
-                <w:sz w:val="24"/>
-                <w:szCs w:val="24"/>
-              </w:rPr>
-              <w:t xml:space="preserve"> da Cliente,</w:t>
-            </w:r>
-            <w:r>
-              <w:rPr>
-                <w:rFonts w:cstheme="minorHAnsi"/>
-                <w:b/>
-                <w:bCs/>
-                <w:sz w:val="24"/>
-                <w:szCs w:val="24"/>
-              </w:rPr>
-              <w:t xml:space="preserve"> </w:t>
-            </w:r>
-            <w:r>
-              <w:rPr>
-                <w:rFonts w:cstheme="minorHAnsi"/>
-                <w:b/>
-                <w:bCs/>
-                <w:sz w:val="24"/>
-                <w:szCs w:val="24"/>
-              </w:rPr>
-              <w:t>UtenteNonRegistrato</w:t>
-            </w:r>
           </w:p>
         </w:tc>
       </w:tr>
@@ -212,6 +212,37 @@
             <w:tcW w:w="7663" w:type="dxa"/>
             <w:gridSpan w:val="2"/>
           </w:tcPr>
+          <w:p>
+            <w:pPr>
+              <w:rPr>
+                <w:rFonts w:cstheme="minorHAnsi"/>
+                <w:b/>
+                <w:bCs/>
+                <w:sz w:val="24"/>
+                <w:szCs w:val="24"/>
+              </w:rPr>
+            </w:pPr>
+            <w:r>
+              <w:rPr>
+                <w:rFonts w:cstheme="minorHAnsi"/>
+                <w:b/>
+                <w:bCs/>
+                <w:sz w:val="24"/>
+                <w:szCs w:val="24"/>
+              </w:rPr>
+              <w:t>Il Cliente o UtenteNonRegistrato</w:t>
+            </w:r>
+            <w:r>
+              <w:rPr>
+                <w:rFonts w:cstheme="minorHAnsi"/>
+                <w:b/>
+                <w:bCs/>
+                <w:sz w:val="24"/>
+                <w:szCs w:val="24"/>
+              </w:rPr>
+              <w:t xml:space="preserve"> deve aver selezionato l’azienda</w:t>
+            </w:r>
+          </w:p>
           <w:p>
             <w:pPr>
               <w:rPr>
@@ -1322,7 +1353,7 @@
       </w:pPr>
     </w:pPrDefault>
   </w:docDefaults>
-  <w:latentStyles w:defLockedState="0" w:defUIPriority="99" w:defSemiHidden="0" w:defUnhideWhenUsed="0" w:defQFormat="0" w:count="377">
+  <w:latentStyles w:defLockedState="0" w:defUIPriority="99" w:defSemiHidden="0" w:defUnhideWhenUsed="0" w:defQFormat="0" w:count="376">
     <w:lsdException w:name="Normal" w:uiPriority="0" w:qFormat="1"/>
     <w:lsdException w:name="heading 1" w:uiPriority="9" w:qFormat="1"/>
     <w:lsdException w:name="heading 2" w:semiHidden="1" w:uiPriority="9" w:unhideWhenUsed="1" w:qFormat="1"/>
@@ -1699,7 +1730,6 @@
     <w:lsdException w:name="Hashtag" w:semiHidden="1" w:unhideWhenUsed="1"/>
     <w:lsdException w:name="Unresolved Mention" w:semiHidden="1" w:unhideWhenUsed="1"/>
     <w:lsdException w:name="Smart Link" w:semiHidden="1" w:unhideWhenUsed="1"/>
-    <w:lsdException w:name="Smart Link Error" w:semiHidden="1" w:unhideWhenUsed="1"/>
   </w:latentStyles>
   <w:style w:type="paragraph" w:default="1" w:styleId="Normale">
     <w:name w:val="Normal"/>

</xml_diff>